<commit_message>
Adding some new phrasing and new tech skills
</commit_message>
<xml_diff>
--- a/Resume/Louis Casillas - Resume - Original.docx
+++ b/Resume/Louis Casillas - Resume - Original.docx
@@ -404,7 +404,12 @@
         </w:rPr>
       </w:pPr>
       <w:r>
-        <w:rPr/>
+        <w:rPr>
+          <w:caps w:val="false"/>
+          <w:smallCaps w:val="false"/>
+          <w:sz w:val="22"/>
+          <w:szCs w:val="22"/>
+        </w:rPr>
       </w:r>
     </w:p>
     <w:p>
@@ -424,16 +429,7 @@
           <w:sz w:val="22"/>
           <w:szCs w:val="22"/>
         </w:rPr>
-        <w:t xml:space="preserve">- </w:t>
-      </w:r>
-      <w:r>
-        <w:rPr>
-          <w:caps w:val="false"/>
-          <w:smallCaps w:val="false"/>
-          <w:sz w:val="22"/>
-          <w:szCs w:val="22"/>
-        </w:rPr>
-        <w:t>Scrum Master</w:t>
+        <w:t>- Scrum Master</w:t>
       </w:r>
     </w:p>
     <w:p>
@@ -1803,7 +1799,16 @@
           <w:szCs w:val="22"/>
         </w:rPr>
         <w:tab/>
-        <w:t>Git, Jenkins, Chef, Splunk, Docker, nginx, Apache, MySQL, MongoDB, Subversion</w:t>
+        <w:t xml:space="preserve">Git, Jenkins, Chef, Splunk, Docker, nginx, Apache, MySQL, MongoDB, Subversion, </w:t>
+      </w:r>
+      <w:r>
+        <w:rPr>
+          <w:caps w:val="false"/>
+          <w:smallCaps w:val="false"/>
+          <w:sz w:val="22"/>
+          <w:szCs w:val="22"/>
+        </w:rPr>
+        <w:t>Jira</w:t>
       </w:r>
     </w:p>
     <w:p>

</xml_diff>